<commit_message>
Corrigi a palavra Git, escrita errada.
</commit_message>
<xml_diff>
--- a/arquivoDeTeste.docx
+++ b/arquivoDeTeste.docx
@@ -6,8 +6,18 @@
     <w:p/>
     <w:p>
       <w:r>
-        <w:t>Meu primeiro Guit!</w:t>
+        <w:t xml:space="preserve">Meu primeiro </w:t>
       </w:r>
+      <w:proofErr w:type="spellStart"/>
+      <w:r>
+        <w:t>Git</w:t>
+      </w:r>
+      <w:proofErr w:type="spellEnd"/>
+      <w:r>
+        <w:t>!</w:t>
+      </w:r>
+    </w:p>
+    <w:p>
       <w:bookmarkStart w:id="0" w:name="_GoBack"/>
       <w:bookmarkEnd w:id="0"/>
     </w:p>

</xml_diff>